<commit_message>
update documentation, readme left
</commit_message>
<xml_diff>
--- a/Documentation.docx
+++ b/Documentation.docx
@@ -252,6 +252,15 @@
         </w:rPr>
         <w:t>Personal Example</w:t>
       </w:r>
+      <w:r>
+        <w:rPr>
+          <w:rFonts w:ascii="Arial Black" w:hAnsi="Arial Black"/>
+          <w:color w:val="000000" w:themeColor="text1"/>
+          <w:sz w:val="24"/>
+          <w:szCs w:val="24"/>
+        </w:rPr>
+        <w:t xml:space="preserve"> &amp; Given Cases</w:t>
+      </w:r>
     </w:p>
     <w:p>
       <w:pPr>
@@ -405,6 +414,30 @@
           <w:sz w:val="24"/>
           <w:szCs w:val="24"/>
         </w:rPr>
+        <w:t>Given cases</w:t>
+      </w:r>
+    </w:p>
+    <w:p>
+      <w:pPr>
+        <w:pStyle w:val="ListParagraph"/>
+        <w:numPr>
+          <w:ilvl w:val="0"/>
+          <w:numId w:val="3"/>
+        </w:numPr>
+        <w:rPr>
+          <w:rFonts w:ascii="Arial Black" w:hAnsi="Arial Black"/>
+          <w:color w:val="000000" w:themeColor="text1"/>
+          <w:sz w:val="24"/>
+          <w:szCs w:val="24"/>
+        </w:rPr>
+      </w:pPr>
+      <w:r>
+        <w:rPr>
+          <w:rFonts w:ascii="Arial Black" w:hAnsi="Arial Black"/>
+          <w:color w:val="000000" w:themeColor="text1"/>
+          <w:sz w:val="24"/>
+          <w:szCs w:val="24"/>
+        </w:rPr>
         <w:t xml:space="preserve">Applications and </w:t>
       </w:r>
       <w:r>
@@ -473,41 +506,130 @@
     </w:p>
     <w:p>
       <w:pPr>
-        <w:rPr>
-          <w:rFonts w:ascii="Arial Black" w:hAnsi="Arial Black"/>
-          <w:color w:val="000000" w:themeColor="text1"/>
-          <w:sz w:val="24"/>
-          <w:szCs w:val="24"/>
-        </w:rPr>
-      </w:pPr>
-    </w:p>
-    <w:p>
-      <w:pPr>
-        <w:rPr>
-          <w:rFonts w:ascii="Arial Black" w:hAnsi="Arial Black"/>
-          <w:color w:val="000000" w:themeColor="text1"/>
-          <w:sz w:val="24"/>
-          <w:szCs w:val="24"/>
-        </w:rPr>
-      </w:pPr>
-    </w:p>
-    <w:p>
-      <w:pPr>
-        <w:rPr>
-          <w:rFonts w:ascii="Arial Black" w:hAnsi="Arial Black"/>
-          <w:color w:val="000000" w:themeColor="text1"/>
-          <w:sz w:val="24"/>
-          <w:szCs w:val="24"/>
-        </w:rPr>
-      </w:pPr>
-    </w:p>
-    <w:p>
-      <w:pPr>
-        <w:rPr>
-          <w:rFonts w:ascii="Arial Black" w:hAnsi="Arial Black"/>
-          <w:color w:val="000000" w:themeColor="text1"/>
-          <w:sz w:val="24"/>
-          <w:szCs w:val="24"/>
+        <w:pStyle w:val="ListParagraph"/>
+        <w:rPr>
+          <w:rFonts w:ascii="Arial Black" w:hAnsi="Arial Black"/>
+          <w:color w:val="000000" w:themeColor="text1"/>
+          <w:sz w:val="28"/>
+          <w:szCs w:val="24"/>
+          <w14:shadow w14:blurRad="38100" w14:dist="25400" w14:dir="5400000" w14:sx="100000" w14:sy="100000" w14:kx="0" w14:ky="0" w14:algn="ctr">
+            <w14:srgbClr w14:val="6E747A">
+              <w14:alpha w14:val="57000"/>
+            </w14:srgbClr>
+          </w14:shadow>
+          <w14:textOutline w14:w="0" w14:cap="flat" w14:cmpd="sng" w14:algn="ctr">
+            <w14:noFill/>
+            <w14:prstDash w14:val="solid"/>
+            <w14:round/>
+          </w14:textOutline>
+        </w:rPr>
+      </w:pPr>
+    </w:p>
+    <w:p>
+      <w:pPr>
+        <w:pStyle w:val="ListParagraph"/>
+        <w:numPr>
+          <w:ilvl w:val="0"/>
+          <w:numId w:val="1"/>
+        </w:numPr>
+        <w:rPr>
+          <w:rFonts w:ascii="Arial Black" w:hAnsi="Arial Black"/>
+          <w:color w:val="000000" w:themeColor="text1"/>
+          <w:sz w:val="28"/>
+          <w:szCs w:val="24"/>
+          <w14:shadow w14:blurRad="38100" w14:dist="25400" w14:dir="5400000" w14:sx="100000" w14:sy="100000" w14:kx="0" w14:ky="0" w14:algn="ctr">
+            <w14:srgbClr w14:val="6E747A">
+              <w14:alpha w14:val="57000"/>
+            </w14:srgbClr>
+          </w14:shadow>
+          <w14:textOutline w14:w="0" w14:cap="flat" w14:cmpd="sng" w14:algn="ctr">
+            <w14:noFill/>
+            <w14:prstDash w14:val="solid"/>
+            <w14:round/>
+          </w14:textOutline>
+        </w:rPr>
+      </w:pPr>
+      <w:r>
+        <w:rPr>
+          <w:rFonts w:ascii="Arial Black" w:hAnsi="Arial Black"/>
+          <w:color w:val="000000" w:themeColor="text1"/>
+          <w:sz w:val="28"/>
+          <w:szCs w:val="24"/>
+          <w14:shadow w14:blurRad="38100" w14:dist="25400" w14:dir="5400000" w14:sx="100000" w14:sy="100000" w14:kx="0" w14:ky="0" w14:algn="ctr">
+            <w14:srgbClr w14:val="6E747A">
+              <w14:alpha w14:val="57000"/>
+            </w14:srgbClr>
+          </w14:shadow>
+          <w14:textOutline w14:w="0" w14:cap="flat" w14:cmpd="sng" w14:algn="ctr">
+            <w14:noFill/>
+            <w14:prstDash w14:val="solid"/>
+            <w14:round/>
+          </w14:textOutline>
+        </w:rPr>
+        <w:t>Code Implementations</w:t>
+      </w:r>
+    </w:p>
+    <w:p>
+      <w:pPr>
+        <w:pStyle w:val="Heading3"/>
+        <w:numPr>
+          <w:ilvl w:val="0"/>
+          <w:numId w:val="16"/>
+        </w:numPr>
+        <w:rPr>
+          <w:rFonts w:ascii="Arial Black" w:hAnsi="Arial Black"/>
+          <w:color w:val="000000" w:themeColor="text1"/>
+        </w:rPr>
+      </w:pPr>
+      <w:r>
+        <w:rPr>
+          <w:rFonts w:ascii="Arial Black" w:hAnsi="Arial Black"/>
+          <w:color w:val="000000" w:themeColor="text1"/>
+        </w:rPr>
+        <w:t>Resolution</w:t>
+      </w:r>
+    </w:p>
+    <w:p>
+      <w:pPr>
+        <w:pStyle w:val="ListParagraph"/>
+        <w:numPr>
+          <w:ilvl w:val="0"/>
+          <w:numId w:val="16"/>
+        </w:numPr>
+        <w:rPr>
+          <w:rFonts w:ascii="Arial Black" w:hAnsi="Arial Black"/>
+          <w:color w:val="000000" w:themeColor="text1"/>
+          <w:sz w:val="24"/>
+          <w:szCs w:val="24"/>
+        </w:rPr>
+      </w:pPr>
+      <w:r>
+        <w:rPr>
+          <w:rFonts w:ascii="Arial Black" w:hAnsi="Arial Black"/>
+          <w:color w:val="000000" w:themeColor="text1"/>
+          <w:sz w:val="24"/>
+          <w:szCs w:val="24"/>
+        </w:rPr>
+        <w:t>Davis-Putnam Sat Solver</w:t>
+      </w:r>
+    </w:p>
+    <w:p>
+      <w:pPr>
+        <w:rPr>
+          <w:rFonts w:ascii="Arial Black" w:hAnsi="Arial Black"/>
+          <w:color w:val="000000" w:themeColor="text1"/>
+          <w:sz w:val="28"/>
+          <w:szCs w:val="24"/>
+          <w14:shadow w14:blurRad="38100" w14:dist="25400" w14:dir="5400000" w14:sx="100000" w14:sy="100000" w14:kx="0" w14:ky="0" w14:algn="ctr">
+            <w14:srgbClr w14:val="6E747A">
+              <w14:alpha w14:val="57000"/>
+            </w14:srgbClr>
+          </w14:shadow>
+          <w14:textOutline w14:w="0" w14:cap="flat" w14:cmpd="sng" w14:algn="ctr">
+            <w14:noFill/>
+            <w14:prstDash w14:val="solid"/>
+            <w14:round/>
+          </w14:textOutline>
         </w:rPr>
       </w:pPr>
     </w:p>
@@ -653,7 +775,6 @@
         </w:rPr>
         <w:t xml:space="preserve"> {α1</w:t>
       </w:r>
-      <w:proofErr w:type="gramStart"/>
       <w:r>
         <w:rPr>
           <w:sz w:val="24"/>
@@ -675,7 +796,6 @@
         </w:rPr>
         <w:t>…,</w:t>
       </w:r>
-      <w:proofErr w:type="gramEnd"/>
       <w:r>
         <w:rPr>
           <w:sz w:val="24"/>
@@ -1360,16 +1480,11 @@
         </w:rPr>
         <w:t xml:space="preserve"> </w:t>
       </w:r>
-      <w:proofErr w:type="gramStart"/>
       <w:r>
         <w:t>C2</w:t>
       </w:r>
       <w:r>
-        <w:t xml:space="preserve"> ,</w:t>
-      </w:r>
-      <w:proofErr w:type="gramEnd"/>
-      <w:r>
-        <w:t xml:space="preserve"> which is added to the initial set.</w:t>
+        <w:t xml:space="preserve"> , which is added to the initial set.</w:t>
       </w:r>
     </w:p>
     <w:p>
@@ -1494,6 +1609,25 @@
         </w:rPr>
         <w:t>Personal Example</w:t>
       </w:r>
+      <w:r>
+        <w:rPr>
+          <w:rFonts w:ascii="Arial Black" w:hAnsi="Arial Black"/>
+          <w:color w:val="000000" w:themeColor="text1"/>
+          <w:sz w:val="28"/>
+          <w:u w:val="single"/>
+          <w14:shadow w14:blurRad="38100" w14:dist="25400" w14:dir="5400000" w14:sx="100000" w14:sy="100000" w14:kx="0" w14:ky="0" w14:algn="ctr">
+            <w14:srgbClr w14:val="6E747A">
+              <w14:alpha w14:val="57000"/>
+            </w14:srgbClr>
+          </w14:shadow>
+          <w14:textOutline w14:w="0" w14:cap="flat" w14:cmpd="sng" w14:algn="ctr">
+            <w14:noFill/>
+            <w14:prstDash w14:val="solid"/>
+            <w14:round/>
+          </w14:textOutline>
+        </w:rPr>
+        <w:t xml:space="preserve"> &amp; Given Cases </w:t>
+      </w:r>
     </w:p>
     <w:p>
       <w:r>
@@ -1509,10 +1643,7 @@
         </w:numPr>
       </w:pPr>
       <w:r>
-        <w:t>Every person</w:t>
-      </w:r>
-      <w:r>
-        <w:t xml:space="preserve"> is a politician [Politician]</w:t>
+        <w:t>Every person is a politician [Politician]</w:t>
       </w:r>
     </w:p>
     <w:p>
@@ -1630,10 +1761,7 @@
         </w:numPr>
       </w:pPr>
       <w:r>
-        <w:t>Every person</w:t>
-      </w:r>
-      <w:r>
-        <w:t xml:space="preserve"> is a thief  [Thief]</w:t>
+        <w:t>Every person is a thief  [Thief]</w:t>
       </w:r>
     </w:p>
     <w:p>
@@ -1673,7 +1801,7 @@
                     </pic:cNvPicPr>
                   </pic:nvPicPr>
                   <pic:blipFill>
-                    <a:blip r:embed="rId7" cstate="print">
+                    <a:blip r:embed="rId8" cstate="print">
                       <a:extLst>
                         <a:ext uri="{28A0092B-C50C-407E-A947-70E740481C1C}">
                           <a14:useLocalDpi xmlns:a14="http://schemas.microsoft.com/office/drawing/2010/main" val="0"/>
@@ -1731,7 +1859,10 @@
           </w14:textOutline>
         </w:rPr>
       </w:pPr>
-      <w:r>
+    </w:p>
+    <w:p>
+      <w:pPr>
+        <w:pStyle w:val="Heading2"/>
         <w:rPr>
           <w:rFonts w:ascii="Arial Black" w:hAnsi="Arial Black"/>
           <w:color w:val="000000" w:themeColor="text1"/>
@@ -1748,9 +1879,11 @@
             <w14:round/>
           </w14:textOutline>
         </w:rPr>
-        <w:t xml:space="preserve">Applications and </w:t>
-      </w:r>
-      <w:r>
+      </w:pPr>
+    </w:p>
+    <w:p>
+      <w:pPr>
+        <w:pStyle w:val="Heading2"/>
         <w:rPr>
           <w:rFonts w:ascii="Arial Black" w:hAnsi="Arial Black"/>
           <w:color w:val="000000" w:themeColor="text1"/>
@@ -1767,6 +1900,161 @@
             <w14:round/>
           </w14:textOutline>
         </w:rPr>
+      </w:pPr>
+    </w:p>
+    <w:p>
+      <w:pPr>
+        <w:pStyle w:val="Heading2"/>
+        <w:rPr>
+          <w:rFonts w:ascii="Arial Black" w:hAnsi="Arial Black"/>
+          <w:color w:val="000000" w:themeColor="text1"/>
+          <w:sz w:val="28"/>
+          <w:u w:val="single"/>
+          <w14:shadow w14:blurRad="38100" w14:dist="25400" w14:dir="5400000" w14:sx="100000" w14:sy="100000" w14:kx="0" w14:ky="0" w14:algn="ctr">
+            <w14:srgbClr w14:val="6E747A">
+              <w14:alpha w14:val="57000"/>
+            </w14:srgbClr>
+          </w14:shadow>
+          <w14:textOutline w14:w="0" w14:cap="flat" w14:cmpd="sng" w14:algn="ctr">
+            <w14:noFill/>
+            <w14:prstDash w14:val="solid"/>
+            <w14:round/>
+          </w14:textOutline>
+        </w:rPr>
+      </w:pPr>
+    </w:p>
+    <w:p/>
+    <w:p/>
+    <w:p/>
+    <w:p/>
+    <w:p/>
+    <w:p/>
+    <w:p/>
+    <w:p/>
+    <w:p/>
+    <w:p/>
+    <w:p/>
+    <w:p/>
+    <w:p/>
+    <w:p/>
+    <w:p>
+      <w:r>
+        <w:t>For the given cases, I have found out</w:t>
+      </w:r>
+      <w:r>
+        <w:t>:</w:t>
+      </w:r>
+    </w:p>
+    <w:p>
+      <w:pPr>
+        <w:pStyle w:val="ListParagraph"/>
+        <w:numPr>
+          <w:ilvl w:val="0"/>
+          <w:numId w:val="14"/>
+        </w:numPr>
+      </w:pPr>
+      <w:r>
+        <w:t>[</w:t>
+      </w:r>
+      <w:r>
+        <w:t>(¬a or b) and (c or d) and (¬d or b) and ¬b and (¬c or b) and e and (f or a or b or ¬f)</w:t>
+      </w:r>
+      <w:r>
+        <w:t>] - UNSATISFIABLE</w:t>
+      </w:r>
+    </w:p>
+    <w:p>
+      <w:pPr>
+        <w:pStyle w:val="ListParagraph"/>
+        <w:numPr>
+          <w:ilvl w:val="0"/>
+          <w:numId w:val="14"/>
+        </w:numPr>
+      </w:pPr>
+      <w:r>
+        <w:t>[(¬b or a) and (¬a or b or e) and (a or ¬e) and ¬a and e] - UNSATISFIABLE</w:t>
+      </w:r>
+    </w:p>
+    <w:p>
+      <w:pPr>
+        <w:pStyle w:val="ListParagraph"/>
+        <w:numPr>
+          <w:ilvl w:val="0"/>
+          <w:numId w:val="14"/>
+        </w:numPr>
+      </w:pPr>
+      <w:r>
+        <w:t>[(¬a or b) and (c or f) and ¬c and (¬f or b) and (¬c or b)] - SATISFIABLE</w:t>
+      </w:r>
+    </w:p>
+    <w:p>
+      <w:pPr>
+        <w:pStyle w:val="ListParagraph"/>
+        <w:numPr>
+          <w:ilvl w:val="0"/>
+          <w:numId w:val="14"/>
+        </w:numPr>
+      </w:pPr>
+      <w:r>
+        <w:t>[(a or b) and (¬a or ¬b) and c] - SATISFIABLE</w:t>
+      </w:r>
+    </w:p>
+    <w:p>
+      <w:pPr>
+        <w:pStyle w:val="Heading2"/>
+        <w:rPr>
+          <w:rFonts w:ascii="Arial Black" w:hAnsi="Arial Black"/>
+          <w:color w:val="000000" w:themeColor="text1"/>
+          <w:sz w:val="28"/>
+          <w:u w:val="single"/>
+          <w14:shadow w14:blurRad="38100" w14:dist="25400" w14:dir="5400000" w14:sx="100000" w14:sy="100000" w14:kx="0" w14:ky="0" w14:algn="ctr">
+            <w14:srgbClr w14:val="6E747A">
+              <w14:alpha w14:val="57000"/>
+            </w14:srgbClr>
+          </w14:shadow>
+          <w14:textOutline w14:w="0" w14:cap="flat" w14:cmpd="sng" w14:algn="ctr">
+            <w14:noFill/>
+            <w14:prstDash w14:val="solid"/>
+            <w14:round/>
+          </w14:textOutline>
+        </w:rPr>
+      </w:pPr>
+      <w:r>
+        <w:rPr>
+          <w:rFonts w:ascii="Arial Black" w:hAnsi="Arial Black"/>
+          <w:color w:val="000000" w:themeColor="text1"/>
+          <w:sz w:val="28"/>
+          <w:u w:val="single"/>
+          <w14:shadow w14:blurRad="38100" w14:dist="25400" w14:dir="5400000" w14:sx="100000" w14:sy="100000" w14:kx="0" w14:ky="0" w14:algn="ctr">
+            <w14:srgbClr w14:val="6E747A">
+              <w14:alpha w14:val="57000"/>
+            </w14:srgbClr>
+          </w14:shadow>
+          <w14:textOutline w14:w="0" w14:cap="flat" w14:cmpd="sng" w14:algn="ctr">
+            <w14:noFill/>
+            <w14:prstDash w14:val="solid"/>
+            <w14:round/>
+          </w14:textOutline>
+        </w:rPr>
+        <w:t xml:space="preserve">Applications and </w:t>
+      </w:r>
+      <w:r>
+        <w:rPr>
+          <w:rFonts w:ascii="Arial Black" w:hAnsi="Arial Black"/>
+          <w:color w:val="000000" w:themeColor="text1"/>
+          <w:sz w:val="28"/>
+          <w:u w:val="single"/>
+          <w14:shadow w14:blurRad="38100" w14:dist="25400" w14:dir="5400000" w14:sx="100000" w14:sy="100000" w14:kx="0" w14:ky="0" w14:algn="ctr">
+            <w14:srgbClr w14:val="6E747A">
+              <w14:alpha w14:val="57000"/>
+            </w14:srgbClr>
+          </w14:shadow>
+          <w14:textOutline w14:w="0" w14:cap="flat" w14:cmpd="sng" w14:algn="ctr">
+            <w14:noFill/>
+            <w14:prstDash w14:val="solid"/>
+            <w14:round/>
+          </w14:textOutline>
+        </w:rPr>
         <w:t>Implementation</w:t>
       </w:r>
     </w:p>
@@ -1787,23 +2075,7 @@
         <w:t xml:space="preserve"> laboratory (ex: </w:t>
       </w:r>
       <w:r>
-        <w:t xml:space="preserve">[a, b, </w:t>
-      </w:r>
-      <w:proofErr w:type="gramStart"/>
-      <w:r>
-        <w:t>n(</w:t>
-      </w:r>
-      <w:proofErr w:type="gramEnd"/>
-      <w:r>
-        <w:t>b)]. [</w:t>
-      </w:r>
-      <w:proofErr w:type="gramStart"/>
-      <w:r>
-        <w:t>d</w:t>
-      </w:r>
-      <w:proofErr w:type="gramEnd"/>
-      <w:r>
-        <w:t>, e, n(f)</w:t>
+        <w:t>[a, b, n(b)]. [d, e, n(f)</w:t>
       </w:r>
       <w:r>
         <w:t>]</w:t>
@@ -1872,6 +2144,7 @@
         <w:rPr>
           <w:b/>
         </w:rPr>
+        <w:lastRenderedPageBreak/>
         <w:t>Basic resolution</w:t>
       </w:r>
       <w:r>
@@ -1881,23 +2154,7 @@
         <w:t xml:space="preserve">: </w:t>
       </w:r>
       <w:r>
-        <w:t xml:space="preserve">repeatedly selects two clauses from the knowledge base (KB), resolves them to produce a </w:t>
-      </w:r>
-      <w:proofErr w:type="spellStart"/>
-      <w:r>
-        <w:t>resolvent</w:t>
-      </w:r>
-      <w:proofErr w:type="spellEnd"/>
-      <w:r>
-        <w:t xml:space="preserve">, and adds the </w:t>
-      </w:r>
-      <w:proofErr w:type="spellStart"/>
-      <w:r>
-        <w:t>resolvent</w:t>
-      </w:r>
-      <w:proofErr w:type="spellEnd"/>
-      <w:r>
-        <w:t xml:space="preserve"> to the KB if it's not already present. This straightforward approach aligns with the foundational resolution principle but does not explicitly apply strategies to prune or limit the search space.</w:t>
+        <w:t>repeatedly selects two clauses from the knowledge base (KB), resolves them to produce a resolvent, and adds the resolvent to the KB if it's not already present. This straightforward approach aligns with the foundational resolution principle but does not explicitly apply strategies to prune or limit the search space.</w:t>
       </w:r>
     </w:p>
     <w:p>
@@ -1919,13 +2176,7 @@
         <w:t xml:space="preserve">Linear resolution: </w:t>
       </w:r>
       <w:r>
-        <w:t>r</w:t>
-      </w:r>
-      <w:r>
-        <w:t>esolves th</w:t>
-      </w:r>
-      <w:r>
-        <w:t>e</w:t>
+        <w:t>resolves the</w:t>
       </w:r>
       <w:r>
         <w:rPr>
@@ -1938,17 +2189,8 @@
           <w:rStyle w:val="Strong"/>
           <w:b w:val="0"/>
         </w:rPr>
-        <w:t xml:space="preserve">most recently derived </w:t>
-      </w:r>
-      <w:proofErr w:type="spellStart"/>
-      <w:r>
-        <w:rPr>
-          <w:rStyle w:val="Strong"/>
-          <w:b w:val="0"/>
-        </w:rPr>
-        <w:t>resolvent</w:t>
-      </w:r>
-      <w:proofErr w:type="spellEnd"/>
+        <w:t>most recently derived resolvent</w:t>
+      </w:r>
       <w:r>
         <w:rPr>
           <w:b/>
@@ -1987,25 +2229,16 @@
         <w:rPr>
           <w:b/>
         </w:rPr>
-        <w:t>Pruning Unnecessary</w:t>
+        <w:t>Pruning Unnecessary Paths</w:t>
       </w:r>
       <w:r>
         <w:rPr>
           <w:b/>
         </w:rPr>
-        <w:t xml:space="preserve"> Paths</w:t>
-      </w:r>
-      <w:r>
-        <w:rPr>
-          <w:b/>
-        </w:rPr>
         <w:t xml:space="preserve">: </w:t>
       </w:r>
       <w:r>
-        <w:t>reduce the search space in r</w:t>
-      </w:r>
-      <w:r>
-        <w:t>esolution-based theorem by removing duplicate clauses, or more specific clauses (least count), etc.</w:t>
+        <w:t>reduce the search space in resolution-based theorem by removing duplicate clauses, or more specific clauses (least count), etc.</w:t>
       </w:r>
     </w:p>
     <w:p>
@@ -2045,7 +2278,6 @@
             <w14:round/>
           </w14:textOutline>
         </w:rPr>
-        <w:lastRenderedPageBreak/>
         <w:t>Davis-Putnam Sat Solver</w:t>
       </w:r>
     </w:p>
@@ -2094,37 +2326,16 @@
         <w:t>Unlike the previously mentioned resolution, the approach is to search for an interpretation (a set of truth/false assignments for literals, or variables) that makes the given set of clauses of a KB true.</w:t>
       </w:r>
       <w:r>
-        <w:t xml:space="preserve"> It’s like a simplification for KB when we want to know if it’s </w:t>
-      </w:r>
-      <w:proofErr w:type="spellStart"/>
-      <w:proofErr w:type="gramStart"/>
-      <w:r>
-        <w:t>satisfiable</w:t>
-      </w:r>
-      <w:proofErr w:type="spellEnd"/>
-      <w:r>
-        <w:t xml:space="preserve"> ,</w:t>
-      </w:r>
-      <w:proofErr w:type="gramEnd"/>
-      <w:r>
-        <w:t xml:space="preserve"> or not. </w:t>
+        <w:t xml:space="preserve"> It’s like a simplification for KB when we want to know if it’s satisfiable , or not. </w:t>
       </w:r>
       <w:r>
         <w:t>Th</w:t>
       </w:r>
       <w:r>
-        <w:t xml:space="preserve">is is how </w:t>
-      </w:r>
-      <w:proofErr w:type="spellStart"/>
-      <w:r>
-        <w:t>Sa</w:t>
-      </w:r>
-      <w:r>
-        <w:t>T</w:t>
-      </w:r>
-      <w:proofErr w:type="spellEnd"/>
-      <w:r>
-        <w:t xml:space="preserve"> Solver</w:t>
+        <w:t>is is how Sa</w:t>
+      </w:r>
+      <w:r>
+        <w:t>T Solver</w:t>
       </w:r>
       <w:r>
         <w:t>s generally work, including Davis-Putnam.</w:t>
@@ -2145,19 +2356,11 @@
           <w:b/>
         </w:rPr>
       </w:pPr>
-      <w:proofErr w:type="spellStart"/>
       <w:r>
         <w:rPr>
           <w:b/>
         </w:rPr>
-        <w:t>satisfiable</w:t>
-      </w:r>
-      <w:proofErr w:type="spellEnd"/>
-      <w:r>
-        <w:rPr>
-          <w:b/>
-        </w:rPr>
-        <w:t xml:space="preserve"> </w:t>
+        <w:t xml:space="preserve">satisfiable </w:t>
       </w:r>
       <w:r>
         <w:t>if after the simplification, the set of clauses in the KB can be simplified to {}</w:t>
@@ -2173,7 +2376,6 @@
           <w:b/>
         </w:rPr>
       </w:pPr>
-      <w:proofErr w:type="spellStart"/>
       <w:r>
         <w:rPr>
           <w:b/>
@@ -2184,20 +2386,10 @@
         <w:rPr>
           <w:b/>
         </w:rPr>
-        <w:t>satisfiable</w:t>
-      </w:r>
-      <w:proofErr w:type="spellEnd"/>
-      <w:r>
-        <w:rPr>
-          <w:b/>
-        </w:rPr>
-        <w:t xml:space="preserve"> </w:t>
-      </w:r>
-      <w:r>
-        <w:t>if after the simplification, the set of clauses i</w:t>
-      </w:r>
-      <w:r>
-        <w:t>n the KB can be simplified to []</w:t>
+        <w:t xml:space="preserve">satisfiable </w:t>
+      </w:r>
+      <w:r>
+        <w:t>if after the simplification, the set of clauses in the KB can be simplified to []</w:t>
       </w:r>
     </w:p>
     <w:p>
@@ -2249,19 +2441,9 @@
       </w:r>
     </w:p>
     <w:p>
-      <w:proofErr w:type="spellStart"/>
-      <w:r>
-        <w:t>C•m</w:t>
-      </w:r>
-      <w:proofErr w:type="spellEnd"/>
-      <w:r>
-        <w:t xml:space="preserve"> is defined as following: </w:t>
-      </w:r>
-      <w:proofErr w:type="spellStart"/>
-      <w:r>
-        <w:t>C•m</w:t>
-      </w:r>
-      <w:proofErr w:type="spellEnd"/>
+      <w:r>
+        <w:t>C•m is defined as following: C•m</w:t>
+      </w:r>
       <w:r>
         <w:t xml:space="preserve"> </w:t>
       </w:r>
@@ -2272,11 +2454,7 @@
         <w:t xml:space="preserve"> </w:t>
       </w:r>
       <w:r>
-        <w:t>{</w:t>
-      </w:r>
-      <w:proofErr w:type="spellStart"/>
-      <w:r>
-        <w:t>c|c</w:t>
+        <w:t>{c|c</w:t>
       </w:r>
       <w:r>
         <w:rPr>
@@ -2285,15 +2463,7 @@
         <w:t>∈</w:t>
       </w:r>
       <w:r>
-        <w:t>C</w:t>
-      </w:r>
-      <w:proofErr w:type="spellEnd"/>
-      <w:r>
-        <w:t xml:space="preserve">, </w:t>
-      </w:r>
-      <w:proofErr w:type="spellStart"/>
-      <w:r>
-        <w:t>m</w:t>
+        <w:t>C, m</w:t>
       </w:r>
       <w:r>
         <w:rPr>
@@ -2302,11 +2472,7 @@
         <w:t>∉</w:t>
       </w:r>
       <w:r>
-        <w:t>c</w:t>
-      </w:r>
-      <w:proofErr w:type="spellEnd"/>
-      <w:r>
-        <w:t xml:space="preserve">, </w:t>
+        <w:t xml:space="preserve">c, </w:t>
       </w:r>
       <w:r>
         <w:rPr>
@@ -2338,11 +2504,7 @@
         <w:t>𝑚</w:t>
       </w:r>
       <w:r>
-        <w:t xml:space="preserve">| </w:t>
-      </w:r>
-      <w:proofErr w:type="spellStart"/>
-      <w:r>
-        <w:t>c</w:t>
+        <w:t>| c</w:t>
       </w:r>
       <w:r>
         <w:rPr>
@@ -2351,15 +2513,7 @@
         <w:t>∈</w:t>
       </w:r>
       <w:r>
-        <w:t>C</w:t>
-      </w:r>
-      <w:proofErr w:type="spellEnd"/>
-      <w:r>
-        <w:t xml:space="preserve">, </w:t>
-      </w:r>
-      <w:proofErr w:type="spellStart"/>
-      <w:r>
-        <w:t>m</w:t>
+        <w:t>C, m</w:t>
       </w:r>
       <w:r>
         <w:rPr>
@@ -2368,11 +2522,7 @@
         <w:t>∉</w:t>
       </w:r>
       <w:r>
-        <w:t>c</w:t>
-      </w:r>
-      <w:proofErr w:type="spellEnd"/>
-      <w:r>
-        <w:t xml:space="preserve">, </w:t>
+        <w:t xml:space="preserve">c, </w:t>
       </w:r>
       <w:r>
         <w:rPr>
@@ -2418,55 +2568,34 @@
     </w:p>
     <w:p>
       <w:r>
-        <w:t xml:space="preserve">Following the above mentioned logic, DP Procedure attempts at each step to choose an atom m, compute </w:t>
-      </w:r>
-      <w:proofErr w:type="spellStart"/>
-      <w:r>
-        <w:t>C•m</w:t>
-      </w:r>
-      <w:proofErr w:type="spellEnd"/>
-      <w:r>
-        <w:t xml:space="preserve">, check the </w:t>
-      </w:r>
-      <w:proofErr w:type="spellStart"/>
+        <w:t xml:space="preserve">Following the above mentioned logic, DP Procedure attempts at each step to choose an atom m, compute C•m, check the </w:t>
+      </w:r>
       <w:r>
         <w:rPr>
           <w:b/>
         </w:rPr>
         <w:t>satisfiable</w:t>
       </w:r>
-      <w:proofErr w:type="spellEnd"/>
       <w:r>
         <w:rPr>
           <w:b/>
         </w:rPr>
-        <w:t>/</w:t>
-      </w:r>
-      <w:proofErr w:type="spellStart"/>
+        <w:t>/un</w:t>
+      </w:r>
       <w:r>
         <w:rPr>
           <w:b/>
         </w:rPr>
-        <w:t>un</w:t>
+        <w:t>satisfiable</w:t>
       </w:r>
       <w:r>
         <w:rPr>
           <w:b/>
         </w:rPr>
-        <w:t>satisfiable</w:t>
-      </w:r>
-      <w:proofErr w:type="spellEnd"/>
-      <w:r>
-        <w:rPr>
-          <w:b/>
-        </w:rPr>
         <w:t xml:space="preserve"> </w:t>
       </w:r>
       <w:r>
-        <w:t xml:space="preserve">end cases, and if not, try with the negation of that atom </w:t>
-      </w:r>
-      <w:r>
-        <w:t>C•</w:t>
+        <w:t>end cases, and if not, try with the negation of that atom C•</w:t>
       </w:r>
       <w:r>
         <w:rPr>
@@ -2483,10 +2612,7 @@
         <w:t>¬</w:t>
       </w:r>
       <w:r>
-        <w:t>m</w:t>
-      </w:r>
-      <w:r>
-        <w:t>.</w:t>
+        <w:t>m.</w:t>
       </w:r>
     </w:p>
     <w:p>
@@ -2586,9 +2712,101 @@
             <w14:round/>
           </w14:textOutline>
         </w:rPr>
-        <w:t xml:space="preserve">Applications and </w:t>
-      </w:r>
-      <w:r>
+        <w:t>Given Cases</w:t>
+      </w:r>
+    </w:p>
+    <w:p>
+      <w:r>
+        <w:t>For the given cases, I have found out:</w:t>
+      </w:r>
+    </w:p>
+    <w:p>
+      <w:pPr>
+        <w:pStyle w:val="ListParagraph"/>
+        <w:numPr>
+          <w:ilvl w:val="0"/>
+          <w:numId w:val="15"/>
+        </w:numPr>
+      </w:pPr>
+      <w:r>
+        <w:t xml:space="preserve">[toddler and (¬toddler or child) and (¬child or ¬male or boy) and (¬infant or child) and (¬child or ¬female or girl) and female and girl] – SATISFIABLE with interpretation, </w:t>
+      </w:r>
+      <w:r>
+        <w:t>[child/true,female/true,girl/true,boy/true,toddler/true]</w:t>
+      </w:r>
+    </w:p>
+    <w:p>
+      <w:pPr>
+        <w:pStyle w:val="ListParagraph"/>
+        <w:numPr>
+          <w:ilvl w:val="0"/>
+          <w:numId w:val="15"/>
+        </w:numPr>
+      </w:pPr>
+      <w:r>
+        <w:t>[toddler and (¬toddler or child) and (¬child or ¬male or boy) and (¬infant or child) and (¬child or ¬female or girl) and female and ¬girl] – UNSATISFIABLE</w:t>
+      </w:r>
+    </w:p>
+    <w:p>
+      <w:pPr>
+        <w:pStyle w:val="ListParagraph"/>
+        <w:numPr>
+          <w:ilvl w:val="0"/>
+          <w:numId w:val="15"/>
+        </w:numPr>
+      </w:pPr>
+      <w:r>
+        <w:t>[(¬a or b) and (c or d) and (¬d or b) and (¬c or b) and ¬b and e and (f or a or b or ¬f)] – UNSATISFIABLE</w:t>
+      </w:r>
+    </w:p>
+    <w:p>
+      <w:pPr>
+        <w:pStyle w:val="ListParagraph"/>
+        <w:numPr>
+          <w:ilvl w:val="0"/>
+          <w:numId w:val="15"/>
+        </w:numPr>
+      </w:pPr>
+      <w:r>
+        <w:lastRenderedPageBreak/>
+        <w:t>[(¬b or a) and (¬a or b or e) and e and (a or ¬e) and ¬a] – UNSATISFIABLE</w:t>
+      </w:r>
+    </w:p>
+    <w:p>
+      <w:pPr>
+        <w:pStyle w:val="ListParagraph"/>
+        <w:numPr>
+          <w:ilvl w:val="0"/>
+          <w:numId w:val="15"/>
+        </w:numPr>
+      </w:pPr>
+      <w:r>
+        <w:t xml:space="preserve">[(¬a or ¬e or b) and (¬d or e or ¬b) and (¬e or f or ¬b) and (f or ¬a or e) and (e or f or ¬b)] – SATISFIABLE with interpretation </w:t>
+      </w:r>
+      <w:r>
+        <w:t>[e/true,b/true,f/true]</w:t>
+      </w:r>
+    </w:p>
+    <w:p>
+      <w:pPr>
+        <w:pStyle w:val="ListParagraph"/>
+        <w:numPr>
+          <w:ilvl w:val="0"/>
+          <w:numId w:val="15"/>
+        </w:numPr>
+      </w:pPr>
+      <w:r>
+        <w:t>[(a or b) and (¬a or ¬b) and (¬a or b) and (a or ¬b)] – UNSATISFIABLE</w:t>
+      </w:r>
+    </w:p>
+    <w:p>
+      <w:r>
+        <w:t>Please, bear in mind that for the SATISFIABLE cases, there could be another interpretation as well, meaning it’s not unique.</w:t>
+      </w:r>
+    </w:p>
+    <w:p>
+      <w:pPr>
+        <w:pStyle w:val="Heading2"/>
         <w:rPr>
           <w:rFonts w:ascii="Arial Black" w:hAnsi="Arial Black"/>
           <w:color w:val="000000" w:themeColor="text1"/>
@@ -2605,6 +2823,43 @@
             <w14:round/>
           </w14:textOutline>
         </w:rPr>
+      </w:pPr>
+      <w:r>
+        <w:rPr>
+          <w:rFonts w:ascii="Arial Black" w:hAnsi="Arial Black"/>
+          <w:color w:val="000000" w:themeColor="text1"/>
+          <w:sz w:val="28"/>
+          <w:u w:val="single"/>
+          <w14:shadow w14:blurRad="38100" w14:dist="25400" w14:dir="5400000" w14:sx="100000" w14:sy="100000" w14:kx="0" w14:ky="0" w14:algn="ctr">
+            <w14:srgbClr w14:val="6E747A">
+              <w14:alpha w14:val="57000"/>
+            </w14:srgbClr>
+          </w14:shadow>
+          <w14:textOutline w14:w="0" w14:cap="flat" w14:cmpd="sng" w14:algn="ctr">
+            <w14:noFill/>
+            <w14:prstDash w14:val="solid"/>
+            <w14:round/>
+          </w14:textOutline>
+        </w:rPr>
+        <w:t xml:space="preserve">Applications and </w:t>
+      </w:r>
+      <w:r>
+        <w:rPr>
+          <w:rFonts w:ascii="Arial Black" w:hAnsi="Arial Black"/>
+          <w:color w:val="000000" w:themeColor="text1"/>
+          <w:sz w:val="28"/>
+          <w:u w:val="single"/>
+          <w14:shadow w14:blurRad="38100" w14:dist="25400" w14:dir="5400000" w14:sx="100000" w14:sy="100000" w14:kx="0" w14:ky="0" w14:algn="ctr">
+            <w14:srgbClr w14:val="6E747A">
+              <w14:alpha w14:val="57000"/>
+            </w14:srgbClr>
+          </w14:shadow>
+          <w14:textOutline w14:w="0" w14:cap="flat" w14:cmpd="sng" w14:algn="ctr">
+            <w14:noFill/>
+            <w14:prstDash w14:val="solid"/>
+            <w14:round/>
+          </w14:textOutline>
+        </w:rPr>
         <w:t>Implementation</w:t>
       </w:r>
     </w:p>
@@ -2639,31 +2894,21 @@
       <w:r>
         <w:t xml:space="preserve">For these I used 2 atoms </w:t>
       </w:r>
-      <w:proofErr w:type="spellStart"/>
       <w:r>
         <w:rPr>
           <w:i/>
         </w:rPr>
-        <w:t>most_frequent</w:t>
-      </w:r>
-      <w:proofErr w:type="spellEnd"/>
+        <w:t xml:space="preserve">most_frequent </w:t>
+      </w:r>
+      <w:r>
+        <w:t xml:space="preserve">and </w:t>
+      </w:r>
       <w:r>
         <w:rPr>
           <w:i/>
         </w:rPr>
-        <w:t xml:space="preserve"> </w:t>
-      </w:r>
-      <w:r>
-        <w:t xml:space="preserve">and </w:t>
-      </w:r>
-      <w:proofErr w:type="spellStart"/>
-      <w:r>
-        <w:rPr>
-          <w:i/>
-        </w:rPr>
         <w:t>shortest_clause</w:t>
       </w:r>
-      <w:proofErr w:type="spellEnd"/>
       <w:r>
         <w:t xml:space="preserve"> which are decided based on numeric inputs in the entry solve rule (either 1, or 0, exception case treated).</w:t>
       </w:r>
@@ -2678,13 +2923,7 @@
     </w:p>
     <w:p>
       <w:r>
-        <w:t xml:space="preserve">Note: there are separate rules for input of the KB from a file. </w:t>
-      </w:r>
-      <w:r>
-        <w:t xml:space="preserve">The file content was formatted similar to the exercise </w:t>
-      </w:r>
-      <w:r>
-        <w:t>in the 4</w:t>
+        <w:t>Note: there are separate rules for input of the KB from a file. The file content was formatted similar to the exercise in the 4</w:t>
       </w:r>
       <w:r>
         <w:rPr>
@@ -2693,24 +2932,10 @@
         <w:t>th</w:t>
       </w:r>
       <w:r>
-        <w:t xml:space="preserve"> </w:t>
-      </w:r>
-      <w:r>
-        <w:t>laboratory</w:t>
-      </w:r>
-      <w:r>
-        <w:t xml:space="preserve"> (ex:</w:t>
-      </w:r>
-      <w:r>
-        <w:t xml:space="preserve"> [[</w:t>
-      </w:r>
-      <w:proofErr w:type="gramStart"/>
-      <w:r>
-        <w:t>n(</w:t>
-      </w:r>
-      <w:proofErr w:type="gramEnd"/>
-      <w:r>
-        <w:t>a), b], [c, d]</w:t>
+        <w:t xml:space="preserve"> laboratory (ex:</w:t>
+      </w:r>
+      <w:r>
+        <w:t xml:space="preserve"> [[n(a), b], [c, d]</w:t>
       </w:r>
       <w:r>
         <w:t>].)</w:t>
@@ -2729,16 +2954,7 @@
     </w:p>
     <w:p>
       <w:r>
-        <w:lastRenderedPageBreak/>
-        <w:t xml:space="preserve">A personal notable case is </w:t>
-      </w:r>
-      <w:proofErr w:type="spellStart"/>
-      <w:r>
-        <w:t>Zelkova</w:t>
-      </w:r>
-      <w:proofErr w:type="spellEnd"/>
-      <w:r>
-        <w:t xml:space="preserve"> from AWS which uses automated reasoning to analyze the current policies of an AWS product and future consequences of those policies (what other accesses will that product receive, or what does it need).</w:t>
+        <w:t>A personal notable case is Zelkova from AWS which uses automated reasoning to analyze the current policies of an AWS product and future consequences of those policies (what other accesses will that product receive, or what does it need).</w:t>
       </w:r>
     </w:p>
     <w:p>
@@ -2803,7 +3019,7 @@
         </w:rPr>
         <w:t xml:space="preserve"> ( </w:t>
       </w:r>
-      <w:hyperlink r:id="rId8" w:history="1">
+      <w:hyperlink r:id="rId9" w:history="1">
         <w:r>
           <w:rPr>
             <w:rStyle w:val="Hyperlink"/>
@@ -2868,7 +3084,7 @@
         </w:rPr>
         <w:t xml:space="preserve"> ( </w:t>
       </w:r>
-      <w:hyperlink r:id="rId9" w:history="1">
+      <w:hyperlink r:id="rId10" w:history="1">
         <w:r>
           <w:rPr>
             <w:rStyle w:val="Hyperlink"/>
@@ -2927,30 +3143,335 @@
         <w:rPr>
           <w:b/>
         </w:rPr>
-        <w:t xml:space="preserve"> courses of Knowledge Representation and Reasoning, </w:t>
-      </w:r>
-      <w:r>
-        <w:rPr>
-          <w:b/>
-        </w:rPr>
-        <w:t>2024-2025</w:t>
-      </w:r>
-      <w:r>
-        <w:rPr>
-          <w:b/>
-        </w:rPr>
-        <w:t xml:space="preserve">, University of Bucharest, Faculty of Mathematics and Informatics, prof. M. </w:t>
-      </w:r>
-      <w:proofErr w:type="spellStart"/>
-      <w:r>
-        <w:rPr>
-          <w:b/>
-        </w:rPr>
-        <w:t>Cidota</w:t>
-      </w:r>
-      <w:bookmarkStart w:id="0" w:name="_GoBack"/>
-      <w:bookmarkEnd w:id="0"/>
-      <w:proofErr w:type="spellEnd"/>
+        <w:t xml:space="preserve"> courses of Knowledge Representation and Reasoning, 2024-2025, University of Bucharest, Faculty of Mathematics and Informatics, prof. M. Cidota</w:t>
+      </w:r>
+    </w:p>
+    <w:p>
+      <w:pPr>
+        <w:rPr>
+          <w:rFonts w:ascii="Arial Black" w:hAnsi="Arial Black"/>
+          <w:color w:val="000000" w:themeColor="text1"/>
+          <w:sz w:val="36"/>
+          <w:u w:val="single"/>
+          <w14:shadow w14:blurRad="38100" w14:dist="19050" w14:dir="2700000" w14:sx="100000" w14:sy="100000" w14:kx="0" w14:ky="0" w14:algn="tl">
+            <w14:schemeClr w14:val="dk1">
+              <w14:alpha w14:val="60000"/>
+            </w14:schemeClr>
+          </w14:shadow>
+          <w14:textOutline w14:w="0" w14:cap="flat" w14:cmpd="sng" w14:algn="ctr">
+            <w14:noFill/>
+            <w14:prstDash w14:val="solid"/>
+            <w14:round/>
+          </w14:textOutline>
+        </w:rPr>
+      </w:pPr>
+    </w:p>
+    <w:p>
+      <w:pPr>
+        <w:rPr>
+          <w:rFonts w:ascii="Arial Black" w:hAnsi="Arial Black"/>
+          <w:color w:val="000000" w:themeColor="text1"/>
+          <w:sz w:val="36"/>
+          <w:u w:val="single"/>
+          <w14:shadow w14:blurRad="38100" w14:dist="19050" w14:dir="2700000" w14:sx="100000" w14:sy="100000" w14:kx="0" w14:ky="0" w14:algn="tl">
+            <w14:schemeClr w14:val="dk1">
+              <w14:alpha w14:val="60000"/>
+            </w14:schemeClr>
+          </w14:shadow>
+          <w14:textOutline w14:w="0" w14:cap="flat" w14:cmpd="sng" w14:algn="ctr">
+            <w14:noFill/>
+            <w14:prstDash w14:val="solid"/>
+            <w14:round/>
+          </w14:textOutline>
+        </w:rPr>
+      </w:pPr>
+    </w:p>
+    <w:p>
+      <w:pPr>
+        <w:rPr>
+          <w:rFonts w:ascii="Arial Black" w:hAnsi="Arial Black"/>
+          <w:color w:val="000000" w:themeColor="text1"/>
+          <w:sz w:val="36"/>
+          <w:u w:val="single"/>
+          <w14:shadow w14:blurRad="38100" w14:dist="19050" w14:dir="2700000" w14:sx="100000" w14:sy="100000" w14:kx="0" w14:ky="0" w14:algn="tl">
+            <w14:schemeClr w14:val="dk1">
+              <w14:alpha w14:val="60000"/>
+            </w14:schemeClr>
+          </w14:shadow>
+          <w14:textOutline w14:w="0" w14:cap="flat" w14:cmpd="sng" w14:algn="ctr">
+            <w14:noFill/>
+            <w14:prstDash w14:val="solid"/>
+            <w14:round/>
+          </w14:textOutline>
+        </w:rPr>
+      </w:pPr>
+    </w:p>
+    <w:p>
+      <w:pPr>
+        <w:rPr>
+          <w:rFonts w:ascii="Arial Black" w:hAnsi="Arial Black"/>
+          <w:color w:val="000000" w:themeColor="text1"/>
+          <w:sz w:val="36"/>
+          <w:u w:val="single"/>
+          <w14:shadow w14:blurRad="38100" w14:dist="19050" w14:dir="2700000" w14:sx="100000" w14:sy="100000" w14:kx="0" w14:ky="0" w14:algn="tl">
+            <w14:schemeClr w14:val="dk1">
+              <w14:alpha w14:val="60000"/>
+            </w14:schemeClr>
+          </w14:shadow>
+          <w14:textOutline w14:w="0" w14:cap="flat" w14:cmpd="sng" w14:algn="ctr">
+            <w14:noFill/>
+            <w14:prstDash w14:val="solid"/>
+            <w14:round/>
+          </w14:textOutline>
+        </w:rPr>
+      </w:pPr>
+    </w:p>
+    <w:p>
+      <w:pPr>
+        <w:rPr>
+          <w:rFonts w:ascii="Arial Black" w:hAnsi="Arial Black"/>
+          <w:color w:val="000000" w:themeColor="text1"/>
+          <w:sz w:val="36"/>
+          <w:u w:val="single"/>
+          <w14:shadow w14:blurRad="38100" w14:dist="19050" w14:dir="2700000" w14:sx="100000" w14:sy="100000" w14:kx="0" w14:ky="0" w14:algn="tl">
+            <w14:schemeClr w14:val="dk1">
+              <w14:alpha w14:val="60000"/>
+            </w14:schemeClr>
+          </w14:shadow>
+          <w14:textOutline w14:w="0" w14:cap="flat" w14:cmpd="sng" w14:algn="ctr">
+            <w14:noFill/>
+            <w14:prstDash w14:val="solid"/>
+            <w14:round/>
+          </w14:textOutline>
+        </w:rPr>
+      </w:pPr>
+    </w:p>
+    <w:p>
+      <w:pPr>
+        <w:rPr>
+          <w:rFonts w:ascii="Arial Black" w:hAnsi="Arial Black"/>
+          <w:color w:val="000000" w:themeColor="text1"/>
+          <w:sz w:val="36"/>
+          <w:u w:val="single"/>
+          <w14:shadow w14:blurRad="38100" w14:dist="19050" w14:dir="2700000" w14:sx="100000" w14:sy="100000" w14:kx="0" w14:ky="0" w14:algn="tl">
+            <w14:schemeClr w14:val="dk1">
+              <w14:alpha w14:val="60000"/>
+            </w14:schemeClr>
+          </w14:shadow>
+          <w14:textOutline w14:w="0" w14:cap="flat" w14:cmpd="sng" w14:algn="ctr">
+            <w14:noFill/>
+            <w14:prstDash w14:val="solid"/>
+            <w14:round/>
+          </w14:textOutline>
+        </w:rPr>
+      </w:pPr>
+      <w:r>
+        <w:rPr>
+          <w:rFonts w:ascii="Arial Black" w:hAnsi="Arial Black"/>
+          <w:color w:val="000000" w:themeColor="text1"/>
+          <w:sz w:val="36"/>
+          <w:u w:val="single"/>
+          <w14:shadow w14:blurRad="38100" w14:dist="19050" w14:dir="2700000" w14:sx="100000" w14:sy="100000" w14:kx="0" w14:ky="0" w14:algn="tl">
+            <w14:schemeClr w14:val="dk1">
+              <w14:alpha w14:val="60000"/>
+            </w14:schemeClr>
+          </w14:shadow>
+          <w14:textOutline w14:w="0" w14:cap="flat" w14:cmpd="sng" w14:algn="ctr">
+            <w14:noFill/>
+            <w14:prstDash w14:val="solid"/>
+            <w14:round/>
+          </w14:textOutline>
+        </w:rPr>
+        <w:lastRenderedPageBreak/>
+        <w:t>Code Implementations</w:t>
+      </w:r>
+    </w:p>
+    <w:p>
+      <w:pPr>
+        <w:pStyle w:val="Heading2"/>
+        <w:rPr>
+          <w:rFonts w:ascii="Arial Black" w:hAnsi="Arial Black"/>
+          <w:color w:val="000000" w:themeColor="text1"/>
+          <w:sz w:val="28"/>
+          <w:u w:val="single"/>
+          <w14:shadow w14:blurRad="38100" w14:dist="25400" w14:dir="5400000" w14:sx="100000" w14:sy="100000" w14:kx="0" w14:ky="0" w14:algn="ctr">
+            <w14:srgbClr w14:val="6E747A">
+              <w14:alpha w14:val="57000"/>
+            </w14:srgbClr>
+          </w14:shadow>
+          <w14:textOutline w14:w="0" w14:cap="flat" w14:cmpd="sng" w14:algn="ctr">
+            <w14:noFill/>
+            <w14:prstDash w14:val="solid"/>
+            <w14:round/>
+          </w14:textOutline>
+        </w:rPr>
+      </w:pPr>
+      <w:r>
+        <w:rPr>
+          <w:rFonts w:ascii="Arial Black" w:hAnsi="Arial Black"/>
+          <w:color w:val="000000" w:themeColor="text1"/>
+          <w:sz w:val="28"/>
+          <w:u w:val="single"/>
+          <w14:shadow w14:blurRad="38100" w14:dist="25400" w14:dir="5400000" w14:sx="100000" w14:sy="100000" w14:kx="0" w14:ky="0" w14:algn="ctr">
+            <w14:srgbClr w14:val="6E747A">
+              <w14:alpha w14:val="57000"/>
+            </w14:srgbClr>
+          </w14:shadow>
+          <w14:textOutline w14:w="0" w14:cap="flat" w14:cmpd="sng" w14:algn="ctr">
+            <w14:noFill/>
+            <w14:prstDash w14:val="solid"/>
+            <w14:round/>
+          </w14:textOutline>
+        </w:rPr>
+        <w:t>Resolution</w:t>
+      </w:r>
+    </w:p>
+    <w:bookmarkStart w:id="0" w:name="_MON_1795284313"/>
+    <w:bookmarkEnd w:id="0"/>
+    <w:p>
+      <w:pPr>
+        <w:rPr>
+          <w:rFonts w:ascii="Arial Black" w:hAnsi="Arial Black"/>
+          <w:color w:val="000000" w:themeColor="text1"/>
+          <w:sz w:val="36"/>
+          <w:u w:val="single"/>
+          <w14:shadow w14:blurRad="38100" w14:dist="19050" w14:dir="2700000" w14:sx="100000" w14:sy="100000" w14:kx="0" w14:ky="0" w14:algn="tl">
+            <w14:schemeClr w14:val="dk1">
+              <w14:alpha w14:val="60000"/>
+            </w14:schemeClr>
+          </w14:shadow>
+          <w14:textOutline w14:w="0" w14:cap="flat" w14:cmpd="sng" w14:algn="ctr">
+            <w14:noFill/>
+            <w14:prstDash w14:val="solid"/>
+            <w14:round/>
+          </w14:textOutline>
+        </w:rPr>
+      </w:pPr>
+      <w:r>
+        <w:rPr>
+          <w:rFonts w:ascii="Arial Black" w:hAnsi="Arial Black"/>
+          <w:color w:val="000000" w:themeColor="text1"/>
+          <w:sz w:val="36"/>
+          <w:u w:val="single"/>
+          <w14:shadow w14:blurRad="38100" w14:dist="19050" w14:dir="2700000" w14:sx="100000" w14:sy="100000" w14:kx="0" w14:ky="0" w14:algn="tl">
+            <w14:schemeClr w14:val="dk1">
+              <w14:alpha w14:val="60000"/>
+            </w14:schemeClr>
+          </w14:shadow>
+          <w14:textOutline w14:w="0" w14:cap="flat" w14:cmpd="sng" w14:algn="ctr">
+            <w14:noFill/>
+            <w14:prstDash w14:val="solid"/>
+            <w14:round/>
+          </w14:textOutline>
+        </w:rPr>
+        <w:object w:dxaOrig="10800" w:dyaOrig="14314" w14:anchorId="3973CF8D">
+          <v:shapetype id="_x0000_t75" coordsize="21600,21600" o:spt="75" o:preferrelative="t" path="m@4@5l@4@11@9@11@9@5xe" filled="f" stroked="f">
+            <v:stroke joinstyle="miter"/>
+            <v:formulas>
+              <v:f eqn="if lineDrawn pixelLineWidth 0"/>
+              <v:f eqn="sum @0 1 0"/>
+              <v:f eqn="sum 0 0 @1"/>
+              <v:f eqn="prod @2 1 2"/>
+              <v:f eqn="prod @3 21600 pixelWidth"/>
+              <v:f eqn="prod @3 21600 pixelHeight"/>
+              <v:f eqn="sum @0 0 1"/>
+              <v:f eqn="prod @6 1 2"/>
+              <v:f eqn="prod @7 21600 pixelWidth"/>
+              <v:f eqn="sum @8 21600 0"/>
+              <v:f eqn="prod @7 21600 pixelHeight"/>
+              <v:f eqn="sum @10 21600 0"/>
+            </v:formulas>
+            <v:path o:extrusionok="f" gradientshapeok="t" o:connecttype="rect"/>
+            <o:lock v:ext="edit" aspectratio="t"/>
+          </v:shapetype>
+          <v:shape id="_x0000_i1093" type="#_x0000_t75" style="width:540pt;height:633.75pt" o:ole="">
+            <v:imagedata r:id="rId11" o:title=""/>
+            <w10:bordertop type="single" width="4"/>
+            <w10:borderleft type="single" width="4"/>
+            <w10:borderbottom type="single" width="4"/>
+            <w10:borderright type="single" width="4"/>
+          </v:shape>
+          <o:OLEObject Type="Embed" ProgID="Word.OpenDocumentText.12" ShapeID="_x0000_i1093" DrawAspect="Content" ObjectID="_1795285983" r:id="rId12"/>
+        </w:object>
+      </w:r>
+    </w:p>
+    <w:p>
+      <w:pPr>
+        <w:pStyle w:val="Heading2"/>
+        <w:rPr>
+          <w:rFonts w:ascii="Arial Black" w:hAnsi="Arial Black"/>
+          <w:color w:val="000000" w:themeColor="text1"/>
+          <w:sz w:val="28"/>
+          <w:u w:val="single"/>
+          <w14:shadow w14:blurRad="38100" w14:dist="25400" w14:dir="5400000" w14:sx="100000" w14:sy="100000" w14:kx="0" w14:ky="0" w14:algn="ctr">
+            <w14:srgbClr w14:val="6E747A">
+              <w14:alpha w14:val="57000"/>
+            </w14:srgbClr>
+          </w14:shadow>
+          <w14:textOutline w14:w="0" w14:cap="flat" w14:cmpd="sng" w14:algn="ctr">
+            <w14:noFill/>
+            <w14:prstDash w14:val="solid"/>
+            <w14:round/>
+          </w14:textOutline>
+        </w:rPr>
+      </w:pPr>
+      <w:r>
+        <w:rPr>
+          <w:rFonts w:ascii="Arial Black" w:hAnsi="Arial Black"/>
+          <w:color w:val="000000" w:themeColor="text1"/>
+          <w:sz w:val="28"/>
+          <w:u w:val="single"/>
+          <w14:shadow w14:blurRad="38100" w14:dist="25400" w14:dir="5400000" w14:sx="100000" w14:sy="100000" w14:kx="0" w14:ky="0" w14:algn="ctr">
+            <w14:srgbClr w14:val="6E747A">
+              <w14:alpha w14:val="57000"/>
+            </w14:srgbClr>
+          </w14:shadow>
+          <w14:textOutline w14:w="0" w14:cap="flat" w14:cmpd="sng" w14:algn="ctr">
+            <w14:noFill/>
+            <w14:prstDash w14:val="solid"/>
+            <w14:round/>
+          </w14:textOutline>
+        </w:rPr>
+        <w:lastRenderedPageBreak/>
+        <w:t>Davis-Putnam Sat Solver</w:t>
+      </w:r>
+    </w:p>
+    <w:bookmarkStart w:id="1" w:name="_MON_1795284957"/>
+    <w:bookmarkEnd w:id="1"/>
+    <w:p>
+      <w:pPr>
+        <w:pStyle w:val="Heading2"/>
+        <w:rPr>
+          <w:rFonts w:ascii="Arial Black" w:hAnsi="Arial Black"/>
+          <w:color w:val="000000" w:themeColor="text1"/>
+          <w:sz w:val="28"/>
+          <w:u w:val="single"/>
+          <w14:shadow w14:blurRad="38100" w14:dist="25400" w14:dir="5400000" w14:sx="100000" w14:sy="100000" w14:kx="0" w14:ky="0" w14:algn="ctr">
+            <w14:srgbClr w14:val="6E747A">
+              <w14:alpha w14:val="57000"/>
+            </w14:srgbClr>
+          </w14:shadow>
+          <w14:textOutline w14:w="0" w14:cap="flat" w14:cmpd="sng" w14:algn="ctr">
+            <w14:noFill/>
+            <w14:prstDash w14:val="solid"/>
+            <w14:round/>
+          </w14:textOutline>
+        </w:rPr>
+      </w:pPr>
+      <w:r>
+        <w:object w:dxaOrig="10800" w:dyaOrig="14491" w14:anchorId="473B4F0D">
+          <v:shape id="_x0000_i1095" type="#_x0000_t75" style="width:540pt;height:689.25pt" o:ole="">
+            <v:imagedata r:id="rId13" o:title=""/>
+            <w10:bordertop type="single" width="4"/>
+            <w10:borderleft type="single" width="4"/>
+            <w10:borderbottom type="single" width="4"/>
+            <w10:borderright type="single" width="4"/>
+          </v:shape>
+          <o:OLEObject Type="Embed" ProgID="Word.OpenDocumentText.12" ShapeID="_x0000_i1095" DrawAspect="Content" ObjectID="_1795285984" r:id="rId14"/>
+        </w:object>
+      </w:r>
+      <w:bookmarkStart w:id="2" w:name="_GoBack"/>
+      <w:bookmarkEnd w:id="2"/>
     </w:p>
     <w:sectPr>
       <w:pgSz w:w="12240" w:h="15840"/>
@@ -3567,6 +4088,92 @@
     </w:lvl>
   </w:abstractNum>
   <w:abstractNum w:abstractNumId="6" w15:restartNumberingAfterBreak="0">
+    <w:nsid w:val="2E535C65"/>
+    <w:multiLevelType w:val="hybridMultilevel"/>
+    <w:tmpl w:val="95A68B7C"/>
+    <w:lvl w:ilvl="0" w:tplc="04090013">
+      <w:start w:val="1"/>
+      <w:numFmt w:val="upperRoman"/>
+      <w:lvlText w:val="%1."/>
+      <w:lvlJc w:val="right"/>
+      <w:pPr>
+        <w:ind w:left="720" w:hanging="360"/>
+      </w:pPr>
+    </w:lvl>
+    <w:lvl w:ilvl="1" w:tplc="04090019" w:tentative="1">
+      <w:start w:val="1"/>
+      <w:numFmt w:val="lowerLetter"/>
+      <w:lvlText w:val="%2."/>
+      <w:lvlJc w:val="left"/>
+      <w:pPr>
+        <w:ind w:left="1440" w:hanging="360"/>
+      </w:pPr>
+    </w:lvl>
+    <w:lvl w:ilvl="2" w:tplc="0409001B" w:tentative="1">
+      <w:start w:val="1"/>
+      <w:numFmt w:val="lowerRoman"/>
+      <w:lvlText w:val="%3."/>
+      <w:lvlJc w:val="right"/>
+      <w:pPr>
+        <w:ind w:left="2160" w:hanging="180"/>
+      </w:pPr>
+    </w:lvl>
+    <w:lvl w:ilvl="3" w:tplc="0409000F" w:tentative="1">
+      <w:start w:val="1"/>
+      <w:numFmt w:val="decimal"/>
+      <w:lvlText w:val="%4."/>
+      <w:lvlJc w:val="left"/>
+      <w:pPr>
+        <w:ind w:left="2880" w:hanging="360"/>
+      </w:pPr>
+    </w:lvl>
+    <w:lvl w:ilvl="4" w:tplc="04090019" w:tentative="1">
+      <w:start w:val="1"/>
+      <w:numFmt w:val="lowerLetter"/>
+      <w:lvlText w:val="%5."/>
+      <w:lvlJc w:val="left"/>
+      <w:pPr>
+        <w:ind w:left="3600" w:hanging="360"/>
+      </w:pPr>
+    </w:lvl>
+    <w:lvl w:ilvl="5" w:tplc="0409001B" w:tentative="1">
+      <w:start w:val="1"/>
+      <w:numFmt w:val="lowerRoman"/>
+      <w:lvlText w:val="%6."/>
+      <w:lvlJc w:val="right"/>
+      <w:pPr>
+        <w:ind w:left="4320" w:hanging="180"/>
+      </w:pPr>
+    </w:lvl>
+    <w:lvl w:ilvl="6" w:tplc="0409000F" w:tentative="1">
+      <w:start w:val="1"/>
+      <w:numFmt w:val="decimal"/>
+      <w:lvlText w:val="%7."/>
+      <w:lvlJc w:val="left"/>
+      <w:pPr>
+        <w:ind w:left="5040" w:hanging="360"/>
+      </w:pPr>
+    </w:lvl>
+    <w:lvl w:ilvl="7" w:tplc="04090019" w:tentative="1">
+      <w:start w:val="1"/>
+      <w:numFmt w:val="lowerLetter"/>
+      <w:lvlText w:val="%8."/>
+      <w:lvlJc w:val="left"/>
+      <w:pPr>
+        <w:ind w:left="5760" w:hanging="360"/>
+      </w:pPr>
+    </w:lvl>
+    <w:lvl w:ilvl="8" w:tplc="0409001B" w:tentative="1">
+      <w:start w:val="1"/>
+      <w:numFmt w:val="lowerRoman"/>
+      <w:lvlText w:val="%9."/>
+      <w:lvlJc w:val="right"/>
+      <w:pPr>
+        <w:ind w:left="6480" w:hanging="180"/>
+      </w:pPr>
+    </w:lvl>
+  </w:abstractNum>
+  <w:abstractNum w:abstractNumId="7" w15:restartNumberingAfterBreak="0">
     <w:nsid w:val="3B265FBE"/>
     <w:multiLevelType w:val="hybridMultilevel"/>
     <w:tmpl w:val="437C4A02"/>
@@ -3655,7 +4262,96 @@
       </w:pPr>
     </w:lvl>
   </w:abstractNum>
-  <w:abstractNum w:abstractNumId="7" w15:restartNumberingAfterBreak="0">
+  <w:abstractNum w:abstractNumId="8" w15:restartNumberingAfterBreak="0">
+    <w:nsid w:val="3C9152A8"/>
+    <w:multiLevelType w:val="hybridMultilevel"/>
+    <w:tmpl w:val="4D621054"/>
+    <w:lvl w:ilvl="0" w:tplc="8EE8012C">
+      <w:start w:val="1"/>
+      <w:numFmt w:val="decimal"/>
+      <w:lvlText w:val="%1."/>
+      <w:lvlJc w:val="left"/>
+      <w:pPr>
+        <w:ind w:left="1080" w:hanging="360"/>
+      </w:pPr>
+      <w:rPr>
+        <w:rFonts w:hint="default"/>
+      </w:rPr>
+    </w:lvl>
+    <w:lvl w:ilvl="1" w:tplc="04090019" w:tentative="1">
+      <w:start w:val="1"/>
+      <w:numFmt w:val="lowerLetter"/>
+      <w:lvlText w:val="%2."/>
+      <w:lvlJc w:val="left"/>
+      <w:pPr>
+        <w:ind w:left="1800" w:hanging="360"/>
+      </w:pPr>
+    </w:lvl>
+    <w:lvl w:ilvl="2" w:tplc="0409001B" w:tentative="1">
+      <w:start w:val="1"/>
+      <w:numFmt w:val="lowerRoman"/>
+      <w:lvlText w:val="%3."/>
+      <w:lvlJc w:val="right"/>
+      <w:pPr>
+        <w:ind w:left="2520" w:hanging="180"/>
+      </w:pPr>
+    </w:lvl>
+    <w:lvl w:ilvl="3" w:tplc="0409000F" w:tentative="1">
+      <w:start w:val="1"/>
+      <w:numFmt w:val="decimal"/>
+      <w:lvlText w:val="%4."/>
+      <w:lvlJc w:val="left"/>
+      <w:pPr>
+        <w:ind w:left="3240" w:hanging="360"/>
+      </w:pPr>
+    </w:lvl>
+    <w:lvl w:ilvl="4" w:tplc="04090019" w:tentative="1">
+      <w:start w:val="1"/>
+      <w:numFmt w:val="lowerLetter"/>
+      <w:lvlText w:val="%5."/>
+      <w:lvlJc w:val="left"/>
+      <w:pPr>
+        <w:ind w:left="3960" w:hanging="360"/>
+      </w:pPr>
+    </w:lvl>
+    <w:lvl w:ilvl="5" w:tplc="0409001B" w:tentative="1">
+      <w:start w:val="1"/>
+      <w:numFmt w:val="lowerRoman"/>
+      <w:lvlText w:val="%6."/>
+      <w:lvlJc w:val="right"/>
+      <w:pPr>
+        <w:ind w:left="4680" w:hanging="180"/>
+      </w:pPr>
+    </w:lvl>
+    <w:lvl w:ilvl="6" w:tplc="0409000F" w:tentative="1">
+      <w:start w:val="1"/>
+      <w:numFmt w:val="decimal"/>
+      <w:lvlText w:val="%7."/>
+      <w:lvlJc w:val="left"/>
+      <w:pPr>
+        <w:ind w:left="5400" w:hanging="360"/>
+      </w:pPr>
+    </w:lvl>
+    <w:lvl w:ilvl="7" w:tplc="04090019" w:tentative="1">
+      <w:start w:val="1"/>
+      <w:numFmt w:val="lowerLetter"/>
+      <w:lvlText w:val="%8."/>
+      <w:lvlJc w:val="left"/>
+      <w:pPr>
+        <w:ind w:left="6120" w:hanging="360"/>
+      </w:pPr>
+    </w:lvl>
+    <w:lvl w:ilvl="8" w:tplc="0409001B" w:tentative="1">
+      <w:start w:val="1"/>
+      <w:numFmt w:val="lowerRoman"/>
+      <w:lvlText w:val="%9."/>
+      <w:lvlJc w:val="right"/>
+      <w:pPr>
+        <w:ind w:left="6840" w:hanging="180"/>
+      </w:pPr>
+    </w:lvl>
+  </w:abstractNum>
+  <w:abstractNum w:abstractNumId="9" w15:restartNumberingAfterBreak="0">
     <w:nsid w:val="3C9B4B58"/>
     <w:multiLevelType w:val="multilevel"/>
     <w:tmpl w:val="6CF6B82A"/>
@@ -3804,7 +4500,7 @@
       </w:rPr>
     </w:lvl>
   </w:abstractNum>
-  <w:abstractNum w:abstractNumId="8" w15:restartNumberingAfterBreak="0">
+  <w:abstractNum w:abstractNumId="10" w15:restartNumberingAfterBreak="0">
     <w:nsid w:val="3EC82F3C"/>
     <w:multiLevelType w:val="hybridMultilevel"/>
     <w:tmpl w:val="2B0CE760"/>
@@ -3893,7 +4589,7 @@
       </w:pPr>
     </w:lvl>
   </w:abstractNum>
-  <w:abstractNum w:abstractNumId="9" w15:restartNumberingAfterBreak="0">
+  <w:abstractNum w:abstractNumId="11" w15:restartNumberingAfterBreak="0">
     <w:nsid w:val="4D46451D"/>
     <w:multiLevelType w:val="hybridMultilevel"/>
     <w:tmpl w:val="765C4206"/>
@@ -3979,7 +4675,7 @@
       </w:pPr>
     </w:lvl>
   </w:abstractNum>
-  <w:abstractNum w:abstractNumId="10" w15:restartNumberingAfterBreak="0">
+  <w:abstractNum w:abstractNumId="12" w15:restartNumberingAfterBreak="0">
     <w:nsid w:val="5B4B21A1"/>
     <w:multiLevelType w:val="hybridMultilevel"/>
     <w:tmpl w:val="4ACC06D8"/>
@@ -4092,7 +4788,7 @@
       </w:rPr>
     </w:lvl>
   </w:abstractNum>
-  <w:abstractNum w:abstractNumId="11" w15:restartNumberingAfterBreak="0">
+  <w:abstractNum w:abstractNumId="13" w15:restartNumberingAfterBreak="0">
     <w:nsid w:val="65FB12A4"/>
     <w:multiLevelType w:val="hybridMultilevel"/>
     <w:tmpl w:val="BAFE198A"/>
@@ -4181,7 +4877,7 @@
       </w:pPr>
     </w:lvl>
   </w:abstractNum>
-  <w:abstractNum w:abstractNumId="12" w15:restartNumberingAfterBreak="0">
+  <w:abstractNum w:abstractNumId="14" w15:restartNumberingAfterBreak="0">
     <w:nsid w:val="77821AD1"/>
     <w:multiLevelType w:val="hybridMultilevel"/>
     <w:tmpl w:val="C14E4A3E"/>
@@ -4198,6 +4894,92 @@
       </w:rPr>
     </w:lvl>
     <w:lvl w:ilvl="1" w:tplc="04090019">
+      <w:start w:val="1"/>
+      <w:numFmt w:val="lowerLetter"/>
+      <w:lvlText w:val="%2."/>
+      <w:lvlJc w:val="left"/>
+      <w:pPr>
+        <w:ind w:left="1440" w:hanging="360"/>
+      </w:pPr>
+    </w:lvl>
+    <w:lvl w:ilvl="2" w:tplc="0409001B" w:tentative="1">
+      <w:start w:val="1"/>
+      <w:numFmt w:val="lowerRoman"/>
+      <w:lvlText w:val="%3."/>
+      <w:lvlJc w:val="right"/>
+      <w:pPr>
+        <w:ind w:left="2160" w:hanging="180"/>
+      </w:pPr>
+    </w:lvl>
+    <w:lvl w:ilvl="3" w:tplc="0409000F" w:tentative="1">
+      <w:start w:val="1"/>
+      <w:numFmt w:val="decimal"/>
+      <w:lvlText w:val="%4."/>
+      <w:lvlJc w:val="left"/>
+      <w:pPr>
+        <w:ind w:left="2880" w:hanging="360"/>
+      </w:pPr>
+    </w:lvl>
+    <w:lvl w:ilvl="4" w:tplc="04090019" w:tentative="1">
+      <w:start w:val="1"/>
+      <w:numFmt w:val="lowerLetter"/>
+      <w:lvlText w:val="%5."/>
+      <w:lvlJc w:val="left"/>
+      <w:pPr>
+        <w:ind w:left="3600" w:hanging="360"/>
+      </w:pPr>
+    </w:lvl>
+    <w:lvl w:ilvl="5" w:tplc="0409001B" w:tentative="1">
+      <w:start w:val="1"/>
+      <w:numFmt w:val="lowerRoman"/>
+      <w:lvlText w:val="%6."/>
+      <w:lvlJc w:val="right"/>
+      <w:pPr>
+        <w:ind w:left="4320" w:hanging="180"/>
+      </w:pPr>
+    </w:lvl>
+    <w:lvl w:ilvl="6" w:tplc="0409000F" w:tentative="1">
+      <w:start w:val="1"/>
+      <w:numFmt w:val="decimal"/>
+      <w:lvlText w:val="%7."/>
+      <w:lvlJc w:val="left"/>
+      <w:pPr>
+        <w:ind w:left="5040" w:hanging="360"/>
+      </w:pPr>
+    </w:lvl>
+    <w:lvl w:ilvl="7" w:tplc="04090019" w:tentative="1">
+      <w:start w:val="1"/>
+      <w:numFmt w:val="lowerLetter"/>
+      <w:lvlText w:val="%8."/>
+      <w:lvlJc w:val="left"/>
+      <w:pPr>
+        <w:ind w:left="5760" w:hanging="360"/>
+      </w:pPr>
+    </w:lvl>
+    <w:lvl w:ilvl="8" w:tplc="0409001B" w:tentative="1">
+      <w:start w:val="1"/>
+      <w:numFmt w:val="lowerRoman"/>
+      <w:lvlText w:val="%9."/>
+      <w:lvlJc w:val="right"/>
+      <w:pPr>
+        <w:ind w:left="6480" w:hanging="180"/>
+      </w:pPr>
+    </w:lvl>
+  </w:abstractNum>
+  <w:abstractNum w:abstractNumId="15" w15:restartNumberingAfterBreak="0">
+    <w:nsid w:val="7A891A77"/>
+    <w:multiLevelType w:val="hybridMultilevel"/>
+    <w:tmpl w:val="15F240AA"/>
+    <w:lvl w:ilvl="0" w:tplc="04090013">
+      <w:start w:val="1"/>
+      <w:numFmt w:val="upperRoman"/>
+      <w:lvlText w:val="%1."/>
+      <w:lvlJc w:val="right"/>
+      <w:pPr>
+        <w:ind w:left="720" w:hanging="360"/>
+      </w:pPr>
+    </w:lvl>
+    <w:lvl w:ilvl="1" w:tplc="04090019" w:tentative="1">
       <w:start w:val="1"/>
       <w:numFmt w:val="lowerLetter"/>
       <w:lvlText w:val="%2."/>
@@ -4274,13 +5056,13 @@
     <w:abstractNumId w:val="0"/>
   </w:num>
   <w:num w:numId="2">
-    <w:abstractNumId w:val="8"/>
+    <w:abstractNumId w:val="10"/>
   </w:num>
   <w:num w:numId="3">
-    <w:abstractNumId w:val="6"/>
+    <w:abstractNumId w:val="7"/>
   </w:num>
   <w:num w:numId="4">
-    <w:abstractNumId w:val="12"/>
+    <w:abstractNumId w:val="14"/>
   </w:num>
   <w:num w:numId="5">
     <w:abstractNumId w:val="2"/>
@@ -4289,25 +5071,34 @@
     <w:abstractNumId w:val="4"/>
   </w:num>
   <w:num w:numId="7">
-    <w:abstractNumId w:val="7"/>
+    <w:abstractNumId w:val="9"/>
   </w:num>
   <w:num w:numId="8">
     <w:abstractNumId w:val="1"/>
   </w:num>
   <w:num w:numId="9">
-    <w:abstractNumId w:val="11"/>
+    <w:abstractNumId w:val="13"/>
   </w:num>
   <w:num w:numId="10">
-    <w:abstractNumId w:val="10"/>
+    <w:abstractNumId w:val="12"/>
   </w:num>
   <w:num w:numId="11">
     <w:abstractNumId w:val="5"/>
   </w:num>
   <w:num w:numId="12">
-    <w:abstractNumId w:val="9"/>
+    <w:abstractNumId w:val="11"/>
   </w:num>
   <w:num w:numId="13">
     <w:abstractNumId w:val="3"/>
+  </w:num>
+  <w:num w:numId="14">
+    <w:abstractNumId w:val="15"/>
+  </w:num>
+  <w:num w:numId="15">
+    <w:abstractNumId w:val="6"/>
+  </w:num>
+  <w:num w:numId="16">
+    <w:abstractNumId w:val="8"/>
   </w:num>
 </w:numbering>
 </file>
@@ -4705,7 +5496,7 @@
   <w:style w:type="paragraph" w:default="1" w:styleId="Normal">
     <w:name w:val="Normal"/>
     <w:qFormat/>
-    <w:rsid w:val="003543D5"/>
+    <w:rsid w:val="00B71F28"/>
   </w:style>
   <w:style w:type="paragraph" w:styleId="Heading1">
     <w:name w:val="heading 1"/>
@@ -4775,6 +5566,7 @@
   <w:style w:type="character" w:default="1" w:styleId="DefaultParagraphFont">
     <w:name w:val="Default Paragraph Font"/>
     <w:uiPriority w:val="1"/>
+    <w:semiHidden/>
     <w:unhideWhenUsed/>
   </w:style>
   <w:style w:type="table" w:default="1" w:styleId="TableNormal">
@@ -5206,4 +5998,16 @@
     </a:ext>
   </a:extLst>
 </a:theme>
+</file>
+
+<file path=customXml/item1.xml><?xml version="1.0" encoding="utf-8"?>
+<b:Sources xmlns:b="http://schemas.openxmlformats.org/officeDocument/2006/bibliography" xmlns="http://schemas.openxmlformats.org/officeDocument/2006/bibliography" SelectedStyle="\APASixthEditionOfficeOnline.xsl" StyleName="APA" Version="6"/>
+</file>
+
+<file path=customXml/itemProps1.xml><?xml version="1.0" encoding="utf-8"?>
+<ds:datastoreItem xmlns:ds="http://schemas.openxmlformats.org/officeDocument/2006/customXml" ds:itemID="{9AE8C98C-F14B-4502-8061-D768F0CD73CC}">
+  <ds:schemaRefs>
+    <ds:schemaRef ds:uri="http://schemas.openxmlformats.org/officeDocument/2006/bibliography"/>
+  </ds:schemaRefs>
+</ds:datastoreItem>
 </file>
</xml_diff>